<commit_message>
Update Introduction to Lists.docx
</commit_message>
<xml_diff>
--- a/Module 3 - Lists/Introduction to Lists.docx
+++ b/Module 3 - Lists/Introduction to Lists.docx
@@ -121,6 +121,9 @@
         <w:br/>
       </w:r>
       <w:r>
+        <w:rPr>
+          <w:noProof/>
+        </w:rPr>
         <w:drawing>
           <wp:inline distT="0" distB="0" distL="0" distR="0" wp14:anchorId="48EA5BD4" wp14:editId="0FB8B1E1">
             <wp:extent cx="2981551" cy="345687"/>
@@ -161,6 +164,9 @@
         <w:br/>
       </w:r>
       <w:r>
+        <w:rPr>
+          <w:noProof/>
+        </w:rPr>
         <w:drawing>
           <wp:inline distT="0" distB="0" distL="0" distR="0" wp14:anchorId="3DE7F467" wp14:editId="4DE0DE19">
             <wp:extent cx="2938214" cy="331313"/>
@@ -201,6 +207,9 @@
         <w:br/>
       </w:r>
       <w:r>
+        <w:rPr>
+          <w:noProof/>
+        </w:rPr>
         <w:drawing>
           <wp:inline distT="0" distB="0" distL="0" distR="0" wp14:anchorId="2F4ED60B" wp14:editId="7E7620AF">
             <wp:extent cx="1171584" cy="342903"/>
@@ -237,6 +246,9 @@
           </wp:inline>
         </w:drawing>
       </w:r>
+      <w:r>
+        <w:br/>
+      </w:r>
     </w:p>
     <w:p>
       <w:pPr>
@@ -371,6 +383,24 @@
       <w:r>
         <w:t xml:space="preserve"> a list</w:t>
       </w:r>
+      <w:r>
+        <w:br/>
+        <w:t>- Can be used to remove duplicate elements from a list as it removes only the first instance</w:t>
+      </w:r>
+      <w:r>
+        <w:br/>
+        <w:t xml:space="preserve">- To use the </w:t>
+      </w:r>
+      <w:r>
+        <w:rPr>
+          <w:i/>
+          <w:iCs/>
+        </w:rPr>
+        <w:t xml:space="preserve">.remove() </w:t>
+      </w:r>
+      <w:r>
+        <w:t>function on a 2D list, call it on the sublist you are modifying and pass the value you want to remove in between the parenthesis</w:t>
+      </w:r>
     </w:p>
     <w:p>
       <w:pPr>
@@ -409,6 +439,9 @@
         <w:pStyle w:val="ListParagraph"/>
       </w:pPr>
       <w:r>
+        <w:rPr>
+          <w:noProof/>
+        </w:rPr>
         <w:drawing>
           <wp:inline distT="0" distB="0" distL="0" distR="0" wp14:anchorId="41B3B606" wp14:editId="4680A044">
             <wp:extent cx="3752877" cy="923932"/>
@@ -451,6 +484,9 @@
         <w:pStyle w:val="ListParagraph"/>
       </w:pPr>
       <w:r>
+        <w:rPr>
+          <w:noProof/>
+        </w:rPr>
         <w:drawing>
           <wp:inline distT="0" distB="0" distL="0" distR="0" wp14:anchorId="5DC8F1F9" wp14:editId="00F7B607">
             <wp:extent cx="4133880" cy="742955"/>
@@ -487,6 +523,46 @@
           </wp:inline>
         </w:drawing>
       </w:r>
+      <w:r>
+        <w:br/>
+      </w:r>
+      <w:r>
+        <w:drawing>
+          <wp:inline distT="0" distB="0" distL="0" distR="0" wp14:anchorId="2AB804E7" wp14:editId="70A0EA8E">
+            <wp:extent cx="2276793" cy="1019317"/>
+            <wp:effectExtent l="0" t="0" r="9525" b="9525"/>
+            <wp:docPr id="280217588" name="Picture 1" descr="A computer screen shot of a program&#10;&#10;Description automatically generated"/>
+            <wp:cNvGraphicFramePr>
+              <a:graphicFrameLocks xmlns:a="http://schemas.openxmlformats.org/drawingml/2006/main" noChangeAspect="1"/>
+            </wp:cNvGraphicFramePr>
+            <a:graphic xmlns:a="http://schemas.openxmlformats.org/drawingml/2006/main">
+              <a:graphicData uri="http://schemas.openxmlformats.org/drawingml/2006/picture">
+                <pic:pic xmlns:pic="http://schemas.openxmlformats.org/drawingml/2006/picture">
+                  <pic:nvPicPr>
+                    <pic:cNvPr id="280217588" name="Picture 1" descr="A computer screen shot of a program&#10;&#10;Description automatically generated"/>
+                    <pic:cNvPicPr/>
+                  </pic:nvPicPr>
+                  <pic:blipFill>
+                    <a:blip r:embed="rId10"/>
+                    <a:stretch>
+                      <a:fillRect/>
+                    </a:stretch>
+                  </pic:blipFill>
+                  <pic:spPr>
+                    <a:xfrm>
+                      <a:off x="0" y="0"/>
+                      <a:ext cx="2276793" cy="1019317"/>
+                    </a:xfrm>
+                    <a:prstGeom prst="rect">
+                      <a:avLst/>
+                    </a:prstGeom>
+                  </pic:spPr>
+                </pic:pic>
+              </a:graphicData>
+            </a:graphic>
+          </wp:inline>
+        </w:drawing>
+      </w:r>
     </w:p>
     <w:p>
       <w:pPr>
@@ -552,6 +628,7 @@
         </w:numPr>
       </w:pPr>
       <w:r>
+        <w:lastRenderedPageBreak/>
         <w:t xml:space="preserve">Can only use </w:t>
       </w:r>
       <w:r>
@@ -656,6 +733,447 @@
           <w:iCs/>
         </w:rPr>
         <w:t xml:space="preserve"> </w:t>
+      </w:r>
+    </w:p>
+    <w:p>
+      <w:pPr>
+        <w:pStyle w:val="ListParagraph"/>
+        <w:numPr>
+          <w:ilvl w:val="0"/>
+          <w:numId w:val="1"/>
+        </w:numPr>
+      </w:pPr>
+      <w:r>
+        <w:rPr>
+          <w:b/>
+          <w:bCs/>
+          <w:i/>
+          <w:iCs/>
+        </w:rPr>
+        <w:t>Negative Index</w:t>
+      </w:r>
+      <w:r>
+        <w:t xml:space="preserve"> – Can use a negative number to access list elements from the end of the list</w:t>
+      </w:r>
+      <w:r>
+        <w:br/>
+      </w:r>
+      <w:r>
+        <w:drawing>
+          <wp:inline distT="0" distB="0" distL="0" distR="0" wp14:anchorId="4D38BC23" wp14:editId="14965E7D">
+            <wp:extent cx="1867161" cy="352474"/>
+            <wp:effectExtent l="0" t="0" r="0" b="9525"/>
+            <wp:docPr id="568309272" name="Picture 1"/>
+            <wp:cNvGraphicFramePr>
+              <a:graphicFrameLocks xmlns:a="http://schemas.openxmlformats.org/drawingml/2006/main" noChangeAspect="1"/>
+            </wp:cNvGraphicFramePr>
+            <a:graphic xmlns:a="http://schemas.openxmlformats.org/drawingml/2006/main">
+              <a:graphicData uri="http://schemas.openxmlformats.org/drawingml/2006/picture">
+                <pic:pic xmlns:pic="http://schemas.openxmlformats.org/drawingml/2006/picture">
+                  <pic:nvPicPr>
+                    <pic:cNvPr id="568309272" name=""/>
+                    <pic:cNvPicPr/>
+                  </pic:nvPicPr>
+                  <pic:blipFill>
+                    <a:blip r:embed="rId11"/>
+                    <a:stretch>
+                      <a:fillRect/>
+                    </a:stretch>
+                  </pic:blipFill>
+                  <pic:spPr>
+                    <a:xfrm>
+                      <a:off x="0" y="0"/>
+                      <a:ext cx="1867161" cy="352474"/>
+                    </a:xfrm>
+                    <a:prstGeom prst="rect">
+                      <a:avLst/>
+                    </a:prstGeom>
+                  </pic:spPr>
+                </pic:pic>
+              </a:graphicData>
+            </a:graphic>
+          </wp:inline>
+        </w:drawing>
+      </w:r>
+    </w:p>
+    <w:p/>
+    <w:p>
+      <w:pPr>
+        <w:rPr>
+          <w:b/>
+          <w:bCs/>
+          <w:u w:val="single"/>
+        </w:rPr>
+      </w:pPr>
+      <w:r>
+        <w:rPr>
+          <w:b/>
+          <w:bCs/>
+          <w:u w:val="single"/>
+        </w:rPr>
+        <w:t>Modifying List Elements:</w:t>
+      </w:r>
+    </w:p>
+    <w:p>
+      <w:pPr>
+        <w:pStyle w:val="ListParagraph"/>
+        <w:numPr>
+          <w:ilvl w:val="0"/>
+          <w:numId w:val="1"/>
+        </w:numPr>
+        <w:rPr>
+          <w:u w:val="single"/>
+        </w:rPr>
+      </w:pPr>
+      <w:r>
+        <w:t>To modify a value in a list, reassign that value using the specific list index</w:t>
+      </w:r>
+    </w:p>
+    <w:p>
+      <w:pPr>
+        <w:pStyle w:val="ListParagraph"/>
+        <w:numPr>
+          <w:ilvl w:val="0"/>
+          <w:numId w:val="1"/>
+        </w:numPr>
+        <w:rPr>
+          <w:u w:val="single"/>
+        </w:rPr>
+      </w:pPr>
+      <w:r>
+        <w:t>Works with negative indices as well</w:t>
+      </w:r>
+    </w:p>
+    <w:p>
+      <w:pPr>
+        <w:pStyle w:val="ListParagraph"/>
+        <w:numPr>
+          <w:ilvl w:val="0"/>
+          <w:numId w:val="1"/>
+        </w:numPr>
+        <w:rPr>
+          <w:u w:val="single"/>
+        </w:rPr>
+      </w:pPr>
+      <w:r>
+        <w:t>To modify a value in a 2D list, access the specific index and reassign it  a new value</w:t>
+      </w:r>
+      <w:r>
+        <w:br/>
+      </w:r>
+      <w:r>
+        <w:rPr>
+          <w:u w:val="single"/>
+        </w:rPr>
+        <w:drawing>
+          <wp:inline distT="0" distB="0" distL="0" distR="0" wp14:anchorId="7D05B6A3" wp14:editId="5F3C7D41">
+            <wp:extent cx="2076740" cy="733527"/>
+            <wp:effectExtent l="0" t="0" r="0" b="9525"/>
+            <wp:docPr id="208803510" name="Picture 1" descr="A black background with text and a black square&#10;&#10;Description automatically generated with medium confidence"/>
+            <wp:cNvGraphicFramePr>
+              <a:graphicFrameLocks xmlns:a="http://schemas.openxmlformats.org/drawingml/2006/main" noChangeAspect="1"/>
+            </wp:cNvGraphicFramePr>
+            <a:graphic xmlns:a="http://schemas.openxmlformats.org/drawingml/2006/main">
+              <a:graphicData uri="http://schemas.openxmlformats.org/drawingml/2006/picture">
+                <pic:pic xmlns:pic="http://schemas.openxmlformats.org/drawingml/2006/picture">
+                  <pic:nvPicPr>
+                    <pic:cNvPr id="208803510" name="Picture 1" descr="A black background with text and a black square&#10;&#10;Description automatically generated with medium confidence"/>
+                    <pic:cNvPicPr/>
+                  </pic:nvPicPr>
+                  <pic:blipFill>
+                    <a:blip r:embed="rId12"/>
+                    <a:stretch>
+                      <a:fillRect/>
+                    </a:stretch>
+                  </pic:blipFill>
+                  <pic:spPr>
+                    <a:xfrm>
+                      <a:off x="0" y="0"/>
+                      <a:ext cx="2076740" cy="733527"/>
+                    </a:xfrm>
+                    <a:prstGeom prst="rect">
+                      <a:avLst/>
+                    </a:prstGeom>
+                  </pic:spPr>
+                </pic:pic>
+              </a:graphicData>
+            </a:graphic>
+          </wp:inline>
+        </w:drawing>
+      </w:r>
+      <w:r>
+        <w:drawing>
+          <wp:inline distT="0" distB="0" distL="0" distR="0" wp14:anchorId="763027FB" wp14:editId="37A5AD69">
+            <wp:extent cx="2098409" cy="733425"/>
+            <wp:effectExtent l="0" t="0" r="0" b="0"/>
+            <wp:docPr id="190777817" name="Picture 1" descr="A computer screen with text and numbers&#10;&#10;Description automatically generated with medium confidence"/>
+            <wp:cNvGraphicFramePr>
+              <a:graphicFrameLocks xmlns:a="http://schemas.openxmlformats.org/drawingml/2006/main" noChangeAspect="1"/>
+            </wp:cNvGraphicFramePr>
+            <a:graphic xmlns:a="http://schemas.openxmlformats.org/drawingml/2006/main">
+              <a:graphicData uri="http://schemas.openxmlformats.org/drawingml/2006/picture">
+                <pic:pic xmlns:pic="http://schemas.openxmlformats.org/drawingml/2006/picture">
+                  <pic:nvPicPr>
+                    <pic:cNvPr id="190777817" name="Picture 1" descr="A computer screen with text and numbers&#10;&#10;Description automatically generated with medium confidence"/>
+                    <pic:cNvPicPr/>
+                  </pic:nvPicPr>
+                  <pic:blipFill>
+                    <a:blip r:embed="rId13"/>
+                    <a:stretch>
+                      <a:fillRect/>
+                    </a:stretch>
+                  </pic:blipFill>
+                  <pic:spPr>
+                    <a:xfrm>
+                      <a:off x="0" y="0"/>
+                      <a:ext cx="2100238" cy="734064"/>
+                    </a:xfrm>
+                    <a:prstGeom prst="rect">
+                      <a:avLst/>
+                    </a:prstGeom>
+                  </pic:spPr>
+                </pic:pic>
+              </a:graphicData>
+            </a:graphic>
+          </wp:inline>
+        </w:drawing>
+      </w:r>
+      <w:r>
+        <w:br/>
+      </w:r>
+      <w:r>
+        <w:rPr>
+          <w:u w:val="single"/>
+        </w:rPr>
+        <w:drawing>
+          <wp:inline distT="0" distB="0" distL="0" distR="0" wp14:anchorId="73306229" wp14:editId="6BFA6BDB">
+            <wp:extent cx="2152650" cy="964121"/>
+            <wp:effectExtent l="0" t="0" r="0" b="7620"/>
+            <wp:docPr id="1776701937" name="Picture 1" descr="A screenshot of a computer program&#10;&#10;Description automatically generated"/>
+            <wp:cNvGraphicFramePr>
+              <a:graphicFrameLocks xmlns:a="http://schemas.openxmlformats.org/drawingml/2006/main" noChangeAspect="1"/>
+            </wp:cNvGraphicFramePr>
+            <a:graphic xmlns:a="http://schemas.openxmlformats.org/drawingml/2006/main">
+              <a:graphicData uri="http://schemas.openxmlformats.org/drawingml/2006/picture">
+                <pic:pic xmlns:pic="http://schemas.openxmlformats.org/drawingml/2006/picture">
+                  <pic:nvPicPr>
+                    <pic:cNvPr id="1776701937" name="Picture 1" descr="A screenshot of a computer program&#10;&#10;Description automatically generated"/>
+                    <pic:cNvPicPr/>
+                  </pic:nvPicPr>
+                  <pic:blipFill>
+                    <a:blip r:embed="rId14"/>
+                    <a:stretch>
+                      <a:fillRect/>
+                    </a:stretch>
+                  </pic:blipFill>
+                  <pic:spPr>
+                    <a:xfrm>
+                      <a:off x="0" y="0"/>
+                      <a:ext cx="2163188" cy="968841"/>
+                    </a:xfrm>
+                    <a:prstGeom prst="rect">
+                      <a:avLst/>
+                    </a:prstGeom>
+                  </pic:spPr>
+                </pic:pic>
+              </a:graphicData>
+            </a:graphic>
+          </wp:inline>
+        </w:drawing>
+      </w:r>
+    </w:p>
+    <w:p>
+      <w:pPr>
+        <w:rPr>
+          <w:u w:val="single"/>
+        </w:rPr>
+      </w:pPr>
+    </w:p>
+    <w:p>
+      <w:pPr>
+        <w:rPr>
+          <w:b/>
+          <w:bCs/>
+          <w:u w:val="single"/>
+        </w:rPr>
+      </w:pPr>
+      <w:r>
+        <w:rPr>
+          <w:b/>
+          <w:bCs/>
+          <w:u w:val="single"/>
+        </w:rPr>
+        <w:t>Two Dimensional Lists:</w:t>
+      </w:r>
+    </w:p>
+    <w:p>
+      <w:pPr>
+        <w:pStyle w:val="ListParagraph"/>
+        <w:numPr>
+          <w:ilvl w:val="0"/>
+          <w:numId w:val="1"/>
+        </w:numPr>
+        <w:rPr>
+          <w:b/>
+          <w:bCs/>
+        </w:rPr>
+      </w:pPr>
+      <w:r>
+        <w:t>Lists can contain other lists (2D Lists</w:t>
+      </w:r>
+      <w:r>
+        <w:t>)</w:t>
+      </w:r>
+    </w:p>
+    <w:p>
+      <w:pPr>
+        <w:pStyle w:val="ListParagraph"/>
+        <w:numPr>
+          <w:ilvl w:val="0"/>
+          <w:numId w:val="1"/>
+        </w:numPr>
+        <w:rPr>
+          <w:b/>
+          <w:bCs/>
+        </w:rPr>
+      </w:pPr>
+      <w:r>
+        <w:t>Used when we want to link multiple data points together as a single value</w:t>
+      </w:r>
+    </w:p>
+    <w:p>
+      <w:pPr>
+        <w:pStyle w:val="ListParagraph"/>
+        <w:numPr>
+          <w:ilvl w:val="0"/>
+          <w:numId w:val="1"/>
+        </w:numPr>
+        <w:rPr>
+          <w:b/>
+          <w:bCs/>
+        </w:rPr>
+      </w:pPr>
+      <w:r>
+        <w:t>2D lists are accessed by specifying which index the entire [ ] sub list is in and then which index within the list we want to access</w:t>
+      </w:r>
+      <w:r>
+        <w:br/>
+      </w:r>
+      <w:r>
+        <w:rPr>
+          <w:b/>
+          <w:bCs/>
+        </w:rPr>
+        <w:lastRenderedPageBreak/>
+        <w:drawing>
+          <wp:inline distT="0" distB="0" distL="0" distR="0" wp14:anchorId="3846F3E6" wp14:editId="15079B18">
+            <wp:extent cx="1924319" cy="771633"/>
+            <wp:effectExtent l="0" t="0" r="0" b="9525"/>
+            <wp:docPr id="1025247642" name="Picture 1" descr="A computer code with numbers&#10;&#10;Description automatically generated with medium confidence"/>
+            <wp:cNvGraphicFramePr>
+              <a:graphicFrameLocks xmlns:a="http://schemas.openxmlformats.org/drawingml/2006/main" noChangeAspect="1"/>
+            </wp:cNvGraphicFramePr>
+            <a:graphic xmlns:a="http://schemas.openxmlformats.org/drawingml/2006/main">
+              <a:graphicData uri="http://schemas.openxmlformats.org/drawingml/2006/picture">
+                <pic:pic xmlns:pic="http://schemas.openxmlformats.org/drawingml/2006/picture">
+                  <pic:nvPicPr>
+                    <pic:cNvPr id="1025247642" name="Picture 1" descr="A computer code with numbers&#10;&#10;Description automatically generated with medium confidence"/>
+                    <pic:cNvPicPr/>
+                  </pic:nvPicPr>
+                  <pic:blipFill>
+                    <a:blip r:embed="rId15"/>
+                    <a:stretch>
+                      <a:fillRect/>
+                    </a:stretch>
+                  </pic:blipFill>
+                  <pic:spPr>
+                    <a:xfrm>
+                      <a:off x="0" y="0"/>
+                      <a:ext cx="1924319" cy="771633"/>
+                    </a:xfrm>
+                    <a:prstGeom prst="rect">
+                      <a:avLst/>
+                    </a:prstGeom>
+                  </pic:spPr>
+                </pic:pic>
+              </a:graphicData>
+            </a:graphic>
+          </wp:inline>
+        </w:drawing>
+      </w:r>
+      <w:r>
+        <w:drawing>
+          <wp:inline distT="0" distB="0" distL="0" distR="0" wp14:anchorId="30225D39" wp14:editId="64463A42">
+            <wp:extent cx="1919036" cy="828675"/>
+            <wp:effectExtent l="0" t="0" r="5080" b="0"/>
+            <wp:docPr id="363701125" name="Picture 1" descr="A screenshot of a computer code&#10;&#10;Description automatically generated"/>
+            <wp:cNvGraphicFramePr>
+              <a:graphicFrameLocks xmlns:a="http://schemas.openxmlformats.org/drawingml/2006/main" noChangeAspect="1"/>
+            </wp:cNvGraphicFramePr>
+            <a:graphic xmlns:a="http://schemas.openxmlformats.org/drawingml/2006/main">
+              <a:graphicData uri="http://schemas.openxmlformats.org/drawingml/2006/picture">
+                <pic:pic xmlns:pic="http://schemas.openxmlformats.org/drawingml/2006/picture">
+                  <pic:nvPicPr>
+                    <pic:cNvPr id="363701125" name="Picture 1" descr="A screenshot of a computer code&#10;&#10;Description automatically generated"/>
+                    <pic:cNvPicPr/>
+                  </pic:nvPicPr>
+                  <pic:blipFill>
+                    <a:blip r:embed="rId16"/>
+                    <a:stretch>
+                      <a:fillRect/>
+                    </a:stretch>
+                  </pic:blipFill>
+                  <pic:spPr>
+                    <a:xfrm>
+                      <a:off x="0" y="0"/>
+                      <a:ext cx="1932550" cy="834511"/>
+                    </a:xfrm>
+                    <a:prstGeom prst="rect">
+                      <a:avLst/>
+                    </a:prstGeom>
+                  </pic:spPr>
+                </pic:pic>
+              </a:graphicData>
+            </a:graphic>
+          </wp:inline>
+        </w:drawing>
+      </w:r>
+      <w:r>
+        <w:drawing>
+          <wp:inline distT="0" distB="0" distL="0" distR="0" wp14:anchorId="4B600D11" wp14:editId="3EE212E0">
+            <wp:extent cx="2143424" cy="2000529"/>
+            <wp:effectExtent l="0" t="0" r="9525" b="0"/>
+            <wp:docPr id="1177054836" name="Picture 1" descr="A screenshot of a computer&#10;&#10;Description automatically generated"/>
+            <wp:cNvGraphicFramePr>
+              <a:graphicFrameLocks xmlns:a="http://schemas.openxmlformats.org/drawingml/2006/main" noChangeAspect="1"/>
+            </wp:cNvGraphicFramePr>
+            <a:graphic xmlns:a="http://schemas.openxmlformats.org/drawingml/2006/main">
+              <a:graphicData uri="http://schemas.openxmlformats.org/drawingml/2006/picture">
+                <pic:pic xmlns:pic="http://schemas.openxmlformats.org/drawingml/2006/picture">
+                  <pic:nvPicPr>
+                    <pic:cNvPr id="1177054836" name="Picture 1" descr="A screenshot of a computer&#10;&#10;Description automatically generated"/>
+                    <pic:cNvPicPr/>
+                  </pic:nvPicPr>
+                  <pic:blipFill>
+                    <a:blip r:embed="rId17"/>
+                    <a:stretch>
+                      <a:fillRect/>
+                    </a:stretch>
+                  </pic:blipFill>
+                  <pic:spPr>
+                    <a:xfrm>
+                      <a:off x="0" y="0"/>
+                      <a:ext cx="2143424" cy="2000529"/>
+                    </a:xfrm>
+                    <a:prstGeom prst="rect">
+                      <a:avLst/>
+                    </a:prstGeom>
+                  </pic:spPr>
+                </pic:pic>
+              </a:graphicData>
+            </a:graphic>
+          </wp:inline>
+        </w:drawing>
       </w:r>
     </w:p>
     <w:sectPr>

</xml_diff>